<commit_message>
add -- -= - ++ += + * *= / /= // but /*
</commit_message>
<xml_diff>
--- a/草稿.docx
+++ b/草稿.docx
@@ -1194,13 +1194,10 @@
           </w:tcPr>
           <w:p>
             <w:r>
-              <w:rPr>
-                <w:rFonts w:hint="eastAsia"/>
-              </w:rPr>
-              <w:t>D</w:t>
-            </w:r>
-            <w:r>
-              <w:t>IVDESELF</w:t>
+              <w:t>REDUCE</w:t>
+            </w:r>
+            <w:r>
+              <w:t>SELF</w:t>
             </w:r>
           </w:p>
         </w:tc>
@@ -1387,13 +1384,12 @@
           </w:tcPr>
           <w:p>
             <w:r>
-              <w:rPr>
-                <w:rFonts w:hint="eastAsia"/>
-              </w:rPr>
-              <w:t>D</w:t>
-            </w:r>
-            <w:r>
-              <w:t>IVIDE_EQ</w:t>
+              <w:t>REDUCE</w:t>
+            </w:r>
+            <w:bookmarkStart w:id="0" w:name="_GoBack"/>
+            <w:bookmarkEnd w:id="0"/>
+            <w:r>
+              <w:t>_EQ</w:t>
             </w:r>
           </w:p>
         </w:tc>
@@ -2631,11 +2627,6 @@
             <w:tcW w:w="1382" w:type="dxa"/>
           </w:tcPr>
           <w:p>
-            <w:pPr>
-              <w:rPr>
-                <w:rFonts w:hint="eastAsia"/>
-              </w:rPr>
-            </w:pPr>
             <w:r>
               <w:t>const</w:t>
             </w:r>
@@ -2646,11 +2637,6 @@
             <w:tcW w:w="1382" w:type="dxa"/>
           </w:tcPr>
           <w:p>
-            <w:pPr>
-              <w:rPr>
-                <w:rFonts w:hint="eastAsia"/>
-              </w:rPr>
-            </w:pPr>
             <w:r>
               <w:rPr>
                 <w:rFonts w:hint="eastAsia"/>
@@ -2667,11 +2653,6 @@
             <w:tcW w:w="1383" w:type="dxa"/>
           </w:tcPr>
           <w:p>
-            <w:pPr>
-              <w:rPr>
-                <w:rFonts w:hint="eastAsia"/>
-              </w:rPr>
-            </w:pPr>
             <w:r>
               <w:rPr>
                 <w:rFonts w:hint="eastAsia"/>
@@ -2681,45 +2662,25 @@
             <w:r>
               <w:t>7</w:t>
             </w:r>
-            <w:bookmarkStart w:id="0" w:name="_GoBack"/>
-            <w:bookmarkEnd w:id="0"/>
-          </w:p>
-        </w:tc>
-        <w:tc>
-          <w:tcPr>
-            <w:tcW w:w="1383" w:type="dxa"/>
-          </w:tcPr>
-          <w:p>
-            <w:pPr>
-              <w:rPr>
-                <w:rFonts w:hint="eastAsia"/>
-              </w:rPr>
-            </w:pPr>
-          </w:p>
-        </w:tc>
-        <w:tc>
-          <w:tcPr>
-            <w:tcW w:w="1383" w:type="dxa"/>
-          </w:tcPr>
-          <w:p>
-            <w:pPr>
-              <w:rPr>
-                <w:rFonts w:hint="eastAsia"/>
-              </w:rPr>
-            </w:pPr>
-          </w:p>
-        </w:tc>
-        <w:tc>
-          <w:tcPr>
-            <w:tcW w:w="1383" w:type="dxa"/>
-          </w:tcPr>
-          <w:p>
-            <w:pPr>
-              <w:rPr>
-                <w:rFonts w:hint="eastAsia"/>
-              </w:rPr>
-            </w:pPr>
-          </w:p>
+          </w:p>
+        </w:tc>
+        <w:tc>
+          <w:tcPr>
+            <w:tcW w:w="1383" w:type="dxa"/>
+          </w:tcPr>
+          <w:p/>
+        </w:tc>
+        <w:tc>
+          <w:tcPr>
+            <w:tcW w:w="1383" w:type="dxa"/>
+          </w:tcPr>
+          <w:p/>
+        </w:tc>
+        <w:tc>
+          <w:tcPr>
+            <w:tcW w:w="1383" w:type="dxa"/>
+          </w:tcPr>
+          <w:p/>
         </w:tc>
       </w:tr>
     </w:tbl>

</xml_diff>

<commit_message>
finish comments /*XXXXX*/ notification and checking
</commit_message>
<xml_diff>
--- a/草稿.docx
+++ b/草稿.docx
@@ -1386,8 +1386,6 @@
             <w:r>
               <w:t>REDUCE</w:t>
             </w:r>
-            <w:bookmarkStart w:id="0" w:name="_GoBack"/>
-            <w:bookmarkEnd w:id="0"/>
             <w:r>
               <w:t>_EQ</w:t>
             </w:r>
@@ -2668,19 +2666,51 @@
           <w:tcPr>
             <w:tcW w:w="1383" w:type="dxa"/>
           </w:tcPr>
-          <w:p/>
-        </w:tc>
-        <w:tc>
-          <w:tcPr>
-            <w:tcW w:w="1383" w:type="dxa"/>
-          </w:tcPr>
-          <w:p/>
-        </w:tc>
-        <w:tc>
-          <w:tcPr>
-            <w:tcW w:w="1383" w:type="dxa"/>
-          </w:tcPr>
-          <w:p/>
+          <w:p>
+            <w:r>
+              <w:rPr>
+                <w:rFonts w:hint="eastAsia"/>
+              </w:rPr>
+              <w:t>m</w:t>
+            </w:r>
+            <w:r>
+              <w:t>ain</w:t>
+            </w:r>
+          </w:p>
+        </w:tc>
+        <w:tc>
+          <w:tcPr>
+            <w:tcW w:w="1383" w:type="dxa"/>
+          </w:tcPr>
+          <w:p>
+            <w:r>
+              <w:rPr>
+                <w:rFonts w:hint="eastAsia"/>
+              </w:rPr>
+              <w:t>M</w:t>
+            </w:r>
+            <w:r>
+              <w:t>AIN</w:t>
+            </w:r>
+          </w:p>
+        </w:tc>
+        <w:tc>
+          <w:tcPr>
+            <w:tcW w:w="1383" w:type="dxa"/>
+          </w:tcPr>
+          <w:p>
+            <w:r>
+              <w:rPr>
+                <w:rFonts w:hint="eastAsia"/>
+              </w:rPr>
+              <w:t>5</w:t>
+            </w:r>
+            <w:r>
+              <w:t>8</w:t>
+            </w:r>
+            <w:bookmarkStart w:id="0" w:name="_GoBack"/>
+            <w:bookmarkEnd w:id="0"/>
+          </w:p>
         </w:tc>
       </w:tr>
     </w:tbl>

</xml_diff>